<commit_message>
cambios en los archivos de datos
</commit_message>
<xml_diff>
--- a/TP1-paradigmas.docx
+++ b/TP1-paradigmas.docx
@@ -442,7 +442,7 @@
           <w:r>
             <w:fldChar w:fldCharType="separate"/>
           </w:r>
-          <w:hyperlink w:anchor="_Toc169993617" w:history="1">
+          <w:hyperlink w:anchor="_Toc170166512" w:history="1">
             <w:r>
               <w:rPr>
                 <w:rStyle w:val="Hipervnculo"/>
@@ -469,7 +469,7 @@
                 <w:noProof/>
                 <w:webHidden/>
               </w:rPr>
-              <w:instrText xml:space="preserve"> PAGEREF _Toc169993617 \h </w:instrText>
+              <w:instrText xml:space="preserve"> PAGEREF _Toc170166512 \h </w:instrText>
             </w:r>
             <w:r>
               <w:rPr>
@@ -513,7 +513,7 @@
               <w:lang w:eastAsia="es-AR"/>
             </w:rPr>
           </w:pPr>
-          <w:hyperlink w:anchor="_Toc169993618" w:history="1">
+          <w:hyperlink w:anchor="_Toc170166513" w:history="1">
             <w:r>
               <w:rPr>
                 <w:rStyle w:val="Hipervnculo"/>
@@ -540,7 +540,7 @@
                 <w:noProof/>
                 <w:webHidden/>
               </w:rPr>
-              <w:instrText xml:space="preserve"> PAGEREF _Toc169993618 \h </w:instrText>
+              <w:instrText xml:space="preserve"> PAGEREF _Toc170166513 \h </w:instrText>
             </w:r>
             <w:r>
               <w:rPr>
@@ -584,7 +584,7 @@
               <w:lang w:eastAsia="es-AR"/>
             </w:rPr>
           </w:pPr>
-          <w:hyperlink w:anchor="_Toc169993619" w:history="1">
+          <w:hyperlink w:anchor="_Toc170166514" w:history="1">
             <w:r>
               <w:rPr>
                 <w:rStyle w:val="Hipervnculo"/>
@@ -611,7 +611,7 @@
                 <w:noProof/>
                 <w:webHidden/>
               </w:rPr>
-              <w:instrText xml:space="preserve"> PAGEREF _Toc169993619 \h </w:instrText>
+              <w:instrText xml:space="preserve"> PAGEREF _Toc170166514 \h </w:instrText>
             </w:r>
             <w:r>
               <w:rPr>
@@ -655,7 +655,7 @@
               <w:lang w:eastAsia="es-AR"/>
             </w:rPr>
           </w:pPr>
-          <w:hyperlink w:anchor="_Toc169993620" w:history="1">
+          <w:hyperlink w:anchor="_Toc170166515" w:history="1">
             <w:r>
               <w:rPr>
                 <w:rStyle w:val="Hipervnculo"/>
@@ -682,7 +682,7 @@
                 <w:noProof/>
                 <w:webHidden/>
               </w:rPr>
-              <w:instrText xml:space="preserve"> PAGEREF _Toc169993620 \h </w:instrText>
+              <w:instrText xml:space="preserve"> PAGEREF _Toc170166515 \h </w:instrText>
             </w:r>
             <w:r>
               <w:rPr>
@@ -726,7 +726,7 @@
               <w:lang w:eastAsia="es-AR"/>
             </w:rPr>
           </w:pPr>
-          <w:hyperlink w:anchor="_Toc169993621" w:history="1">
+          <w:hyperlink w:anchor="_Toc170166516" w:history="1">
             <w:r>
               <w:rPr>
                 <w:rStyle w:val="Hipervnculo"/>
@@ -753,7 +753,7 @@
                 <w:noProof/>
                 <w:webHidden/>
               </w:rPr>
-              <w:instrText xml:space="preserve"> PAGEREF _Toc169993621 \h </w:instrText>
+              <w:instrText xml:space="preserve"> PAGEREF _Toc170166516 \h </w:instrText>
             </w:r>
             <w:r>
               <w:rPr>
@@ -797,7 +797,7 @@
               <w:lang w:eastAsia="es-AR"/>
             </w:rPr>
           </w:pPr>
-          <w:hyperlink w:anchor="_Toc169993622" w:history="1">
+          <w:hyperlink w:anchor="_Toc170166517" w:history="1">
             <w:r>
               <w:rPr>
                 <w:rStyle w:val="Hipervnculo"/>
@@ -824,7 +824,7 @@
                 <w:noProof/>
                 <w:webHidden/>
               </w:rPr>
-              <w:instrText xml:space="preserve"> PAGEREF _Toc169993622 \h </w:instrText>
+              <w:instrText xml:space="preserve"> PAGEREF _Toc170166517 \h </w:instrText>
             </w:r>
             <w:r>
               <w:rPr>
@@ -868,7 +868,7 @@
               <w:lang w:eastAsia="es-AR"/>
             </w:rPr>
           </w:pPr>
-          <w:hyperlink w:anchor="_Toc169993623" w:history="1">
+          <w:hyperlink w:anchor="_Toc170166518" w:history="1">
             <w:r>
               <w:rPr>
                 <w:rStyle w:val="Hipervnculo"/>
@@ -896,7 +896,7 @@
                 <w:noProof/>
                 <w:webHidden/>
               </w:rPr>
-              <w:instrText xml:space="preserve"> PAGEREF _Toc169993623 \h </w:instrText>
+              <w:instrText xml:space="preserve"> PAGEREF _Toc170166518 \h </w:instrText>
             </w:r>
             <w:r>
               <w:rPr>
@@ -940,14 +940,14 @@
               <w:lang w:eastAsia="es-AR"/>
             </w:rPr>
           </w:pPr>
-          <w:hyperlink w:anchor="_Toc169993624" w:history="1">
+          <w:hyperlink w:anchor="_Toc170166519" w:history="1">
             <w:r>
               <w:rPr>
                 <w:rStyle w:val="Hipervnculo"/>
                 <w:noProof/>
                 <w:lang w:val="es-ES"/>
               </w:rPr>
-              <w:t>Diagrama de clases</w:t>
+              <w:t>Diagrama de clases (actualizar cuando terminemos)</w:t>
             </w:r>
             <w:r>
               <w:rPr>
@@ -968,7 +968,7 @@
                 <w:noProof/>
                 <w:webHidden/>
               </w:rPr>
-              <w:instrText xml:space="preserve"> PAGEREF _Toc169993624 \h </w:instrText>
+              <w:instrText xml:space="preserve"> PAGEREF _Toc170166519 \h </w:instrText>
             </w:r>
             <w:r>
               <w:rPr>
@@ -1012,14 +1012,14 @@
               <w:lang w:eastAsia="es-AR"/>
             </w:rPr>
           </w:pPr>
-          <w:hyperlink w:anchor="_Toc169993625" w:history="1">
+          <w:hyperlink w:anchor="_Toc170166520" w:history="1">
             <w:r>
               <w:rPr>
                 <w:rStyle w:val="Hipervnculo"/>
                 <w:noProof/>
                 <w:lang w:val="es-ES"/>
               </w:rPr>
-              <w:t>Organización de paquetes</w:t>
+              <w:t>Organización de paquetes (actualizar cuando terminemos)</w:t>
             </w:r>
             <w:r>
               <w:rPr>
@@ -1040,7 +1040,7 @@
                 <w:noProof/>
                 <w:webHidden/>
               </w:rPr>
-              <w:instrText xml:space="preserve"> PAGEREF _Toc169993625 \h </w:instrText>
+              <w:instrText xml:space="preserve"> PAGEREF _Toc170166520 \h </w:instrText>
             </w:r>
             <w:r>
               <w:rPr>
@@ -1060,7 +1060,7 @@
                 <w:noProof/>
                 <w:webHidden/>
               </w:rPr>
-              <w:t>3</w:t>
+              <w:t>4</w:t>
             </w:r>
             <w:r>
               <w:rPr>
@@ -1084,7 +1084,7 @@
               <w:lang w:eastAsia="es-AR"/>
             </w:rPr>
           </w:pPr>
-          <w:hyperlink w:anchor="_Toc169993626" w:history="1">
+          <w:hyperlink w:anchor="_Toc170166521" w:history="1">
             <w:r>
               <w:rPr>
                 <w:rStyle w:val="Hipervnculo"/>
@@ -1112,7 +1112,7 @@
                 <w:noProof/>
                 <w:webHidden/>
               </w:rPr>
-              <w:instrText xml:space="preserve"> PAGEREF _Toc169993626 \h </w:instrText>
+              <w:instrText xml:space="preserve"> PAGEREF _Toc170166521 \h </w:instrText>
             </w:r>
             <w:r>
               <w:rPr>
@@ -1132,7 +1132,7 @@
                 <w:noProof/>
                 <w:webHidden/>
               </w:rPr>
-              <w:t>3</w:t>
+              <w:t>4</w:t>
             </w:r>
             <w:r>
               <w:rPr>
@@ -1145,7 +1145,7 @@
         </w:p>
         <w:p>
           <w:pPr>
-            <w:pStyle w:val="TDC2"/>
+            <w:pStyle w:val="TDC3"/>
             <w:tabs>
               <w:tab w:val="right" w:leader="dot" w:pos="8494"/>
             </w:tabs>
@@ -1156,13 +1156,13 @@
               <w:lang w:eastAsia="es-AR"/>
             </w:rPr>
           </w:pPr>
-          <w:hyperlink w:anchor="_Toc169993627" w:history="1">
+          <w:hyperlink w:anchor="_Toc170166522" w:history="1">
             <w:r>
               <w:rPr>
                 <w:rStyle w:val="Hipervnculo"/>
                 <w:noProof/>
               </w:rPr>
-              <w:t>Enlace al código fuente</w:t>
+              <w:t>Archivo</w:t>
             </w:r>
             <w:r>
               <w:rPr>
@@ -1183,7 +1183,7 @@
                 <w:noProof/>
                 <w:webHidden/>
               </w:rPr>
-              <w:instrText xml:space="preserve"> PAGEREF _Toc169993627 \h </w:instrText>
+              <w:instrText xml:space="preserve"> PAGEREF _Toc170166522 \h </w:instrText>
             </w:r>
             <w:r>
               <w:rPr>
@@ -1203,7 +1203,149 @@
                 <w:noProof/>
                 <w:webHidden/>
               </w:rPr>
-              <w:t>3</w:t>
+              <w:t>4</w:t>
+            </w:r>
+            <w:r>
+              <w:rPr>
+                <w:noProof/>
+                <w:webHidden/>
+              </w:rPr>
+              <w:fldChar w:fldCharType="end"/>
+            </w:r>
+          </w:hyperlink>
+        </w:p>
+        <w:p>
+          <w:pPr>
+            <w:pStyle w:val="TDC3"/>
+            <w:tabs>
+              <w:tab w:val="right" w:leader="dot" w:pos="8494"/>
+            </w:tabs>
+            <w:rPr>
+              <w:rFonts w:eastAsiaTheme="minorEastAsia"/>
+              <w:noProof/>
+              <w:szCs w:val="24"/>
+              <w:lang w:eastAsia="es-AR"/>
+            </w:rPr>
+          </w:pPr>
+          <w:hyperlink w:anchor="_Toc170166523" w:history="1">
+            <w:r>
+              <w:rPr>
+                <w:rStyle w:val="Hipervnculo"/>
+                <w:noProof/>
+              </w:rPr>
+              <w:t>Manager</w:t>
+            </w:r>
+            <w:r>
+              <w:rPr>
+                <w:noProof/>
+                <w:webHidden/>
+              </w:rPr>
+              <w:tab/>
+            </w:r>
+            <w:r>
+              <w:rPr>
+                <w:noProof/>
+                <w:webHidden/>
+              </w:rPr>
+              <w:fldChar w:fldCharType="begin"/>
+            </w:r>
+            <w:r>
+              <w:rPr>
+                <w:noProof/>
+                <w:webHidden/>
+              </w:rPr>
+              <w:instrText xml:space="preserve"> PAGEREF _Toc170166523 \h </w:instrText>
+            </w:r>
+            <w:r>
+              <w:rPr>
+                <w:noProof/>
+                <w:webHidden/>
+              </w:rPr>
+            </w:r>
+            <w:r>
+              <w:rPr>
+                <w:noProof/>
+                <w:webHidden/>
+              </w:rPr>
+              <w:fldChar w:fldCharType="separate"/>
+            </w:r>
+            <w:r>
+              <w:rPr>
+                <w:noProof/>
+                <w:webHidden/>
+              </w:rPr>
+              <w:t>4</w:t>
+            </w:r>
+            <w:r>
+              <w:rPr>
+                <w:noProof/>
+                <w:webHidden/>
+              </w:rPr>
+              <w:fldChar w:fldCharType="end"/>
+            </w:r>
+          </w:hyperlink>
+        </w:p>
+        <w:p>
+          <w:pPr>
+            <w:pStyle w:val="TDC3"/>
+            <w:tabs>
+              <w:tab w:val="right" w:leader="dot" w:pos="8494"/>
+            </w:tabs>
+            <w:rPr>
+              <w:rFonts w:eastAsiaTheme="minorEastAsia"/>
+              <w:noProof/>
+              <w:szCs w:val="24"/>
+              <w:lang w:eastAsia="es-AR"/>
+            </w:rPr>
+          </w:pPr>
+          <w:hyperlink w:anchor="_Toc170166524" w:history="1">
+            <w:r>
+              <w:rPr>
+                <w:rStyle w:val="Hipervnculo"/>
+                <w:noProof/>
+              </w:rPr>
+              <w:t>MenuPrincipal</w:t>
+            </w:r>
+            <w:r>
+              <w:rPr>
+                <w:noProof/>
+                <w:webHidden/>
+              </w:rPr>
+              <w:tab/>
+            </w:r>
+            <w:r>
+              <w:rPr>
+                <w:noProof/>
+                <w:webHidden/>
+              </w:rPr>
+              <w:fldChar w:fldCharType="begin"/>
+            </w:r>
+            <w:r>
+              <w:rPr>
+                <w:noProof/>
+                <w:webHidden/>
+              </w:rPr>
+              <w:instrText xml:space="preserve"> PAGEREF _Toc170166524 \h </w:instrText>
+            </w:r>
+            <w:r>
+              <w:rPr>
+                <w:noProof/>
+                <w:webHidden/>
+              </w:rPr>
+            </w:r>
+            <w:r>
+              <w:rPr>
+                <w:noProof/>
+                <w:webHidden/>
+              </w:rPr>
+              <w:fldChar w:fldCharType="separate"/>
+            </w:r>
+            <w:r>
+              <w:rPr>
+                <w:noProof/>
+                <w:webHidden/>
+              </w:rPr>
+              <w:t>5</w:t>
             </w:r>
             <w:r>
               <w:rPr>
@@ -1227,13 +1369,13 @@
               <w:lang w:eastAsia="es-AR"/>
             </w:rPr>
           </w:pPr>
-          <w:hyperlink w:anchor="_Toc169993628" w:history="1">
+          <w:hyperlink w:anchor="_Toc170166525" w:history="1">
             <w:r>
               <w:rPr>
                 <w:rStyle w:val="Hipervnculo"/>
                 <w:noProof/>
               </w:rPr>
-              <w:t>Conclusión</w:t>
+              <w:t>Resultados de Ejecución</w:t>
             </w:r>
             <w:r>
               <w:rPr>
@@ -1254,7 +1396,7 @@
                 <w:noProof/>
                 <w:webHidden/>
               </w:rPr>
-              <w:instrText xml:space="preserve"> PAGEREF _Toc169993628 \h </w:instrText>
+              <w:instrText xml:space="preserve"> PAGEREF _Toc170166525 \h </w:instrText>
             </w:r>
             <w:r>
               <w:rPr>
@@ -1274,7 +1416,7 @@
                 <w:noProof/>
                 <w:webHidden/>
               </w:rPr>
-              <w:t>4</w:t>
+              <w:t>5</w:t>
             </w:r>
             <w:r>
               <w:rPr>
@@ -1298,12 +1440,155 @@
               <w:lang w:eastAsia="es-AR"/>
             </w:rPr>
           </w:pPr>
-          <w:hyperlink w:anchor="_Toc169993629" w:history="1">
+          <w:hyperlink w:anchor="_Toc170166526" w:history="1">
             <w:r>
               <w:rPr>
                 <w:rStyle w:val="Hipervnculo"/>
                 <w:noProof/>
               </w:rPr>
+              <w:t>Conclusión</w:t>
+            </w:r>
+            <w:r>
+              <w:rPr>
+                <w:noProof/>
+                <w:webHidden/>
+              </w:rPr>
+              <w:tab/>
+            </w:r>
+            <w:r>
+              <w:rPr>
+                <w:noProof/>
+                <w:webHidden/>
+              </w:rPr>
+              <w:fldChar w:fldCharType="begin"/>
+            </w:r>
+            <w:r>
+              <w:rPr>
+                <w:noProof/>
+                <w:webHidden/>
+              </w:rPr>
+              <w:instrText xml:space="preserve"> PAGEREF _Toc170166526 \h </w:instrText>
+            </w:r>
+            <w:r>
+              <w:rPr>
+                <w:noProof/>
+                <w:webHidden/>
+              </w:rPr>
+            </w:r>
+            <w:r>
+              <w:rPr>
+                <w:noProof/>
+                <w:webHidden/>
+              </w:rPr>
+              <w:fldChar w:fldCharType="separate"/>
+            </w:r>
+            <w:r>
+              <w:rPr>
+                <w:noProof/>
+                <w:webHidden/>
+              </w:rPr>
+              <w:t>6</w:t>
+            </w:r>
+            <w:r>
+              <w:rPr>
+                <w:noProof/>
+                <w:webHidden/>
+              </w:rPr>
+              <w:fldChar w:fldCharType="end"/>
+            </w:r>
+          </w:hyperlink>
+        </w:p>
+        <w:p>
+          <w:pPr>
+            <w:pStyle w:val="TDC1"/>
+            <w:tabs>
+              <w:tab w:val="right" w:leader="dot" w:pos="8494"/>
+            </w:tabs>
+            <w:rPr>
+              <w:rFonts w:eastAsiaTheme="minorEastAsia"/>
+              <w:noProof/>
+              <w:szCs w:val="24"/>
+              <w:lang w:eastAsia="es-AR"/>
+            </w:rPr>
+          </w:pPr>
+          <w:hyperlink w:anchor="_Toc170166527" w:history="1">
+            <w:r>
+              <w:rPr>
+                <w:rStyle w:val="Hipervnculo"/>
+                <w:noProof/>
+              </w:rPr>
+              <w:t>Enlace al código fuente</w:t>
+            </w:r>
+            <w:r>
+              <w:rPr>
+                <w:noProof/>
+                <w:webHidden/>
+              </w:rPr>
+              <w:tab/>
+            </w:r>
+            <w:r>
+              <w:rPr>
+                <w:noProof/>
+                <w:webHidden/>
+              </w:rPr>
+              <w:fldChar w:fldCharType="begin"/>
+            </w:r>
+            <w:r>
+              <w:rPr>
+                <w:noProof/>
+                <w:webHidden/>
+              </w:rPr>
+              <w:instrText xml:space="preserve"> PAGEREF _Toc170166527 \h </w:instrText>
+            </w:r>
+            <w:r>
+              <w:rPr>
+                <w:noProof/>
+                <w:webHidden/>
+              </w:rPr>
+            </w:r>
+            <w:r>
+              <w:rPr>
+                <w:noProof/>
+                <w:webHidden/>
+              </w:rPr>
+              <w:fldChar w:fldCharType="separate"/>
+            </w:r>
+            <w:r>
+              <w:rPr>
+                <w:noProof/>
+                <w:webHidden/>
+              </w:rPr>
+              <w:t>6</w:t>
+            </w:r>
+            <w:r>
+              <w:rPr>
+                <w:noProof/>
+                <w:webHidden/>
+              </w:rPr>
+              <w:fldChar w:fldCharType="end"/>
+            </w:r>
+          </w:hyperlink>
+        </w:p>
+        <w:p>
+          <w:pPr>
+            <w:pStyle w:val="TDC1"/>
+            <w:tabs>
+              <w:tab w:val="right" w:leader="dot" w:pos="8494"/>
+            </w:tabs>
+            <w:rPr>
+              <w:rFonts w:eastAsiaTheme="minorEastAsia"/>
+              <w:noProof/>
+              <w:szCs w:val="24"/>
+              <w:lang w:eastAsia="es-AR"/>
+            </w:rPr>
+          </w:pPr>
+          <w:hyperlink w:anchor="_Toc170166528" w:history="1">
+            <w:r>
+              <w:rPr>
+                <w:rStyle w:val="Hipervnculo"/>
+                <w:noProof/>
+                <w:lang w:val="en-US"/>
+              </w:rPr>
               <w:t>Referencias</w:t>
             </w:r>
             <w:r>
@@ -1325,7 +1610,7 @@
                 <w:noProof/>
                 <w:webHidden/>
               </w:rPr>
-              <w:instrText xml:space="preserve"> PAGEREF _Toc169993629 \h </w:instrText>
+              <w:instrText xml:space="preserve"> PAGEREF _Toc170166528 \h </w:instrText>
             </w:r>
             <w:r>
               <w:rPr>
@@ -1345,7 +1630,7 @@
                 <w:noProof/>
                 <w:webHidden/>
               </w:rPr>
-              <w:t>4</w:t>
+              <w:t>6</w:t>
             </w:r>
             <w:r>
               <w:rPr>
@@ -1392,7 +1677,7 @@
       <w:pPr>
         <w:pStyle w:val="Ttulo1"/>
       </w:pPr>
-      <w:bookmarkStart w:id="0" w:name="_Toc169993617"/>
+      <w:bookmarkStart w:id="0" w:name="_Toc170166512"/>
       <w:r>
         <w:lastRenderedPageBreak/>
         <w:t>Introducción</w:t>
@@ -1427,14 +1712,38 @@
         <w:rPr>
           <w:lang w:val="es-ES"/>
         </w:rPr>
-        <w:t xml:space="preserve"> plantear la resolución de una problemática dada en Java, aplicando los conceptos, principios y características del paradigma de la programación orientada a objetos para construir un producto final.</w:t>
+        <w:t xml:space="preserve"> plantear la resolución de una problemática dada en Java, aplicando los conceptos, principios y características del paradigma de la programación orientada a objetos </w:t>
+      </w:r>
+      <w:r>
+        <w:rPr>
+          <w:lang w:val="es-ES"/>
+        </w:rPr>
+        <w:t xml:space="preserve">(POO) </w:t>
+      </w:r>
+      <w:r>
+        <w:rPr>
+          <w:lang w:val="es-ES"/>
+        </w:rPr>
+        <w:t xml:space="preserve">para </w:t>
+      </w:r>
+      <w:r>
+        <w:rPr>
+          <w:lang w:val="es-ES"/>
+        </w:rPr>
+        <w:t>diseñar e implementar un sistema de gestión de criptomonedas</w:t>
+      </w:r>
+      <w:r>
+        <w:rPr>
+          <w:lang w:val="es-ES"/>
+        </w:rPr>
+        <w:t>.</w:t>
       </w:r>
     </w:p>
     <w:p>
       <w:pPr>
         <w:pStyle w:val="Ttulo1"/>
       </w:pPr>
-      <w:bookmarkStart w:id="1" w:name="_Toc169993618"/>
+      <w:bookmarkStart w:id="1" w:name="_Toc170166513"/>
       <w:r>
         <w:t>Análisis de la problemática</w:t>
       </w:r>
@@ -1444,7 +1753,7 @@
       <w:pPr>
         <w:pStyle w:val="Ttulo2"/>
       </w:pPr>
-      <w:bookmarkStart w:id="2" w:name="_Toc169993619"/>
+      <w:bookmarkStart w:id="2" w:name="_Toc170166514"/>
       <w:r>
         <w:t>Conceptos importantes</w:t>
       </w:r>
@@ -1452,68 +1761,83 @@
     </w:p>
     <w:p>
       <w:r>
-        <w:t xml:space="preserve">Criptomonedas (criptodivisa o moneda virtual) es un término actual que refiere al dinero existente en un entorno digital. Actualmente posee un alto grado de utilización a causa de que se utiliza como medio de intercambio entre las empresas o instituciones. El valor de las criptomonedas es variable, el mismo se modifica en función de la demanda y la oferta de mercado, además del compromiso de los usuarios. Las criptomonedas son el método de pago en una red descentralizada de ordenadores, conocida como </w:t>
-      </w:r>
-      <w:proofErr w:type="spellStart"/>
-      <w:r>
-        <w:t>blockchain</w:t>
-      </w:r>
-      <w:proofErr w:type="spellEnd"/>
-      <w:r>
-        <w:t xml:space="preserve"> o cadena de bloques, formada por nodos repartidos en todo el mundo.</w:t>
-      </w:r>
-    </w:p>
-    <w:p>
-      <w:r>
-        <w:t xml:space="preserve">Algunas criptomonedas importantes son: </w:t>
-      </w:r>
-    </w:p>
-    <w:p>
-      <w:pPr>
-        <w:pStyle w:val="Prrafodelista"/>
-        <w:numPr>
-          <w:ilvl w:val="0"/>
-          <w:numId w:val="29"/>
-        </w:numPr>
-      </w:pPr>
-      <w:r>
-        <w:t>Bitcoin (BTC)</w:t>
-      </w:r>
-    </w:p>
-    <w:p>
-      <w:pPr>
-        <w:pStyle w:val="Prrafodelista"/>
-        <w:numPr>
-          <w:ilvl w:val="0"/>
-          <w:numId w:val="29"/>
-        </w:numPr>
-      </w:pPr>
-      <w:r>
-        <w:t>Ethereum (ETH)</w:t>
-      </w:r>
-    </w:p>
-    <w:p>
-      <w:pPr>
-        <w:pStyle w:val="Prrafodelista"/>
-        <w:numPr>
-          <w:ilvl w:val="0"/>
-          <w:numId w:val="29"/>
-        </w:numPr>
-      </w:pPr>
-      <w:proofErr w:type="spellStart"/>
-      <w:r>
-        <w:t>DogeCoin</w:t>
-      </w:r>
-      <w:proofErr w:type="spellEnd"/>
-      <w:r>
-        <w:t xml:space="preserve"> (DOGE)</w:t>
+        <w:t>Criptomonedas (criptodivisa o moneda virtual) es un término actual que refiere al dinero existente en un entorno digital. Actualmente posee un alto grado de utilización a causa de que se utiliza como medio de intercambio entre las empresas o instituciones. El valor de las criptomonedas es variable, el mismo se modifica en función de la demanda y la oferta de mercado, además del compromiso de los usuarios. Las criptomonedas son el método de pago en una red descentralizada de ordenadores, conocida como blockchain o cadena de bloques, formada por nodos repartidos en todo el mundo.</w:t>
+      </w:r>
+      <w:r>
+        <w:t xml:space="preserve"> </w:t>
+      </w:r>
+    </w:p>
+    <w:p>
+      <w:pPr>
+        <w:rPr>
+          <w:rFonts w:ascii="Times New Roman" w:eastAsia="Times New Roman" w:hAnsi="Times New Roman" w:cs="Times New Roman"/>
+          <w:kern w:val="0"/>
+          <w:szCs w:val="24"/>
+          <w:lang w:eastAsia="es-AR"/>
+          <w14:ligatures w14:val="none"/>
+        </w:rPr>
+      </w:pPr>
+      <w:r>
+        <w:t xml:space="preserve">Se obtuvo la información de </w:t>
+      </w:r>
+      <w:r>
+        <w:t>CoinMarketCap</w:t>
+      </w:r>
+      <w:r>
+        <w:rPr>
+          <w:rFonts w:ascii="Times New Roman" w:eastAsia="Times New Roman" w:hAnsi="Times New Roman" w:cs="Times New Roman"/>
+          <w:kern w:val="0"/>
+          <w:szCs w:val="24"/>
+          <w:lang w:eastAsia="es-AR"/>
+          <w14:ligatures w14:val="none"/>
+        </w:rPr>
+        <w:t>(CoinMarketCap, s. f.)</w:t>
+      </w:r>
+      <w:r>
+        <w:rPr>
+          <w:rFonts w:ascii="Times New Roman" w:eastAsia="Times New Roman" w:hAnsi="Times New Roman" w:cs="Times New Roman"/>
+          <w:kern w:val="0"/>
+          <w:szCs w:val="24"/>
+          <w:lang w:eastAsia="es-AR"/>
+          <w14:ligatures w14:val="none"/>
+        </w:rPr>
+        <w:t xml:space="preserve"> </w:t>
+      </w:r>
+      <w:r>
+        <w:t>para completar con</w:t>
+      </w:r>
+      <w:r>
+        <w:t xml:space="preserve"> los datos de cada criptomoneda</w:t>
+      </w:r>
+      <w:r>
+        <w:t xml:space="preserve"> en los archivos </w:t>
+      </w:r>
+      <w:r>
+        <w:rPr>
+          <w:b/>
+          <w:bCs/>
+        </w:rPr>
+        <w:t>criptomoneda.csv</w:t>
+      </w:r>
+      <w:r>
+        <w:t xml:space="preserve"> y </w:t>
+      </w:r>
+      <w:r>
+        <w:rPr>
+          <w:b/>
+          <w:bCs/>
+        </w:rPr>
+        <w:t>mercados.csv</w:t>
+      </w:r>
+      <w:r>
+        <w:t>.</w:t>
       </w:r>
     </w:p>
     <w:p>
       <w:pPr>
         <w:pStyle w:val="Ttulo2"/>
       </w:pPr>
-      <w:bookmarkStart w:id="3" w:name="_Toc169993620"/>
+      <w:bookmarkStart w:id="3" w:name="_Toc170166515"/>
       <w:r>
         <w:t>Definición de objetivos</w:t>
       </w:r>
@@ -1523,7 +1847,7 @@
       <w:pPr>
         <w:pStyle w:val="Ttulo3"/>
       </w:pPr>
-      <w:bookmarkStart w:id="4" w:name="_Toc169993621"/>
+      <w:bookmarkStart w:id="4" w:name="_Toc170166516"/>
       <w:r>
         <w:t>Objetivo General</w:t>
       </w:r>
@@ -1533,12 +1857,18 @@
       <w:r>
         <w:t>Desarrollo de un sistema de administración y gestión de criptomonedas que le permita al usuario (Administrador o Trader) realizar transacciones de estas.</w:t>
       </w:r>
+      <w:r>
+        <w:t xml:space="preserve"> </w:t>
+      </w:r>
+      <w:r>
+        <w:t>La misma debe tener un menú principal claro y submenús en caso de requerirlo.</w:t>
+      </w:r>
     </w:p>
     <w:p>
       <w:pPr>
         <w:pStyle w:val="Ttulo3"/>
       </w:pPr>
-      <w:bookmarkStart w:id="5" w:name="_Toc169993622"/>
+      <w:bookmarkStart w:id="5" w:name="_Toc170166517"/>
       <w:r>
         <w:t>Objetivos específicos</w:t>
       </w:r>
@@ -1665,20 +1995,12 @@
     </w:p>
     <w:p>
       <w:pPr>
-        <w:rPr>
-          <w:rFonts w:ascii="Calibri" w:hAnsi="Calibri" w:cs="Calibri"/>
+        <w:pStyle w:val="Ttulo1"/>
+        <w:rPr>
           <w:lang w:val="es-ES"/>
         </w:rPr>
       </w:pPr>
-    </w:p>
-    <w:p>
-      <w:pPr>
-        <w:pStyle w:val="Ttulo1"/>
-        <w:rPr>
-          <w:lang w:val="es-ES"/>
-        </w:rPr>
-      </w:pPr>
-      <w:bookmarkStart w:id="6" w:name="_Toc169993623"/>
+      <w:bookmarkStart w:id="6" w:name="_Toc170166518"/>
       <w:r>
         <w:rPr>
           <w:lang w:val="es-ES"/>
@@ -1695,12 +2017,18 @@
           <w:lang w:val="es-ES"/>
         </w:rPr>
       </w:pPr>
-      <w:bookmarkStart w:id="7" w:name="_Toc169993624"/>
+      <w:bookmarkStart w:id="7" w:name="_Toc170166519"/>
       <w:r>
         <w:rPr>
           <w:lang w:val="es-ES"/>
         </w:rPr>
         <w:t>Diagrama de clases</w:t>
+      </w:r>
+      <w:r>
+        <w:rPr>
+          <w:lang w:val="es-ES"/>
+        </w:rPr>
+        <w:t xml:space="preserve"> (actualizar cuando terminemos)</w:t>
       </w:r>
       <w:bookmarkEnd w:id="7"/>
     </w:p>
@@ -1812,7 +2140,7 @@
           <w:lang w:val="es-ES"/>
         </w:rPr>
       </w:pPr>
-      <w:bookmarkStart w:id="8" w:name="_Toc169993625"/>
+      <w:bookmarkStart w:id="8" w:name="_Toc170166520"/>
       <w:r>
         <w:rPr>
           <w:lang w:val="es-ES"/>
@@ -1820,13 +2148,13 @@
         <w:lastRenderedPageBreak/>
         <w:t>Organización de paquetes</w:t>
       </w:r>
+      <w:r>
+        <w:rPr>
+          <w:lang w:val="es-ES"/>
+        </w:rPr>
+        <w:t xml:space="preserve"> (actualizar cuando terminemos)</w:t>
+      </w:r>
       <w:bookmarkEnd w:id="8"/>
-      <w:r>
-        <w:rPr>
-          <w:lang w:val="es-ES"/>
-        </w:rPr>
-        <w:t xml:space="preserve"> (actualizar cuando terminemos)</w:t>
-      </w:r>
     </w:p>
     <w:p>
       <w:pPr>
@@ -1881,12 +2209,21 @@
     </w:p>
     <w:p>
       <w:pPr>
+        <w:jc w:val="center"/>
+        <w:rPr>
+          <w:rFonts w:ascii="Calibri" w:hAnsi="Calibri" w:cs="Calibri"/>
+          <w:lang w:val="es-ES"/>
+        </w:rPr>
+      </w:pPr>
+    </w:p>
+    <w:p>
+      <w:pPr>
         <w:pStyle w:val="Ttulo2"/>
         <w:rPr>
           <w:lang w:val="es-ES"/>
         </w:rPr>
       </w:pPr>
-      <w:bookmarkStart w:id="9" w:name="_Toc169993626"/>
+      <w:bookmarkStart w:id="9" w:name="_Toc170166521"/>
       <w:r>
         <w:rPr>
           <w:lang w:val="es-ES"/>
@@ -1903,27 +2240,649 @@
     </w:p>
     <w:p>
       <w:pPr>
-        <w:rPr>
-          <w:rFonts w:ascii="Calibri" w:hAnsi="Calibri" w:cs="Calibri"/>
-        </w:rPr>
-      </w:pPr>
-    </w:p>
-    <w:p>
-      <w:pPr>
-        <w:rPr>
-          <w:rFonts w:ascii="Calibri" w:hAnsi="Calibri" w:cs="Calibri"/>
-        </w:rPr>
-      </w:pPr>
+        <w:pStyle w:val="Ttulo3"/>
+      </w:pPr>
+      <w:bookmarkStart w:id="10" w:name="_Toc170166522"/>
+      <w:r>
+        <w:t>Archivo</w:t>
+      </w:r>
+      <w:bookmarkEnd w:id="10"/>
+    </w:p>
+    <w:p>
+      <w:pPr>
+        <w:rPr>
+          <w:rFonts w:ascii="Calibri" w:hAnsi="Calibri" w:cs="Calibri"/>
+        </w:rPr>
+      </w:pPr>
+      <w:r>
+        <w:rPr>
+          <w:rFonts w:ascii="Calibri" w:hAnsi="Calibri" w:cs="Calibri"/>
+        </w:rPr>
+        <w:t xml:space="preserve">La clase archivo se creó como un Singleton </w:t>
+      </w:r>
+      <w:r>
+        <w:rPr>
+          <w:rFonts w:ascii="Calibri" w:hAnsi="Calibri" w:cs="Calibri"/>
+        </w:rPr>
+        <w:t>(</w:t>
+      </w:r>
+      <w:r>
+        <w:rPr>
+          <w:rFonts w:ascii="Calibri" w:hAnsi="Calibri" w:cs="Calibri"/>
+          <w:i/>
+          <w:iCs/>
+        </w:rPr>
+        <w:t>Singleton</w:t>
+      </w:r>
+      <w:r>
+        <w:rPr>
+          <w:rFonts w:ascii="Calibri" w:hAnsi="Calibri" w:cs="Calibri"/>
+        </w:rPr>
+        <w:t>, s. f.)</w:t>
+      </w:r>
+      <w:r>
+        <w:rPr>
+          <w:rFonts w:ascii="Calibri" w:hAnsi="Calibri" w:cs="Calibri"/>
+        </w:rPr>
+        <w:t xml:space="preserve"> para obtener una única instancia del archivo que contiene las listas de criptomonedas y mercados correspondiente. Entonces con esta instancia podemos obtener las listas sin necesidad de pasarlas como parámetros en los métodos para manejar la lógica de la aplicación.</w:t>
+      </w:r>
+    </w:p>
+    <w:p>
+      <w:pPr>
+        <w:rPr>
+          <w:rFonts w:ascii="Calibri" w:hAnsi="Calibri" w:cs="Calibri"/>
+        </w:rPr>
+      </w:pPr>
+      <w:r>
+        <w:rPr>
+          <w:rFonts w:ascii="Calibri" w:hAnsi="Calibri" w:cs="Calibri"/>
+        </w:rPr>
+        <w:t>Por otro lado, tiene toda la lógica de lectura y escritura de archivos para obtener los datos e inicializarlos en las listas que usaremos, y al finalizar el programa guarda los cambios en los archivos correspondientes según el tipo de usuario logueado.</w:t>
+      </w:r>
+    </w:p>
+    <w:p>
+      <w:pPr>
+        <w:rPr>
+          <w:rFonts w:ascii="Calibri" w:hAnsi="Calibri" w:cs="Calibri"/>
+        </w:rPr>
+      </w:pPr>
+    </w:p>
+    <w:p>
+      <w:pPr>
+        <w:pStyle w:val="Ttulo3"/>
+      </w:pPr>
+      <w:bookmarkStart w:id="11" w:name="_Toc170166523"/>
+      <w:r>
+        <w:t>Manager</w:t>
+      </w:r>
+      <w:bookmarkEnd w:id="11"/>
+    </w:p>
+    <w:p>
+      <w:pPr>
+        <w:rPr>
+          <w:rFonts w:ascii="Calibri" w:hAnsi="Calibri" w:cs="Calibri"/>
+        </w:rPr>
+      </w:pPr>
+      <w:r>
+        <w:rPr>
+          <w:rFonts w:ascii="Calibri" w:hAnsi="Calibri" w:cs="Calibri"/>
+        </w:rPr>
+        <w:t xml:space="preserve">Las clases tipo “manager” se crearon con el fin de manipular las operaciones que se realizan </w:t>
+      </w:r>
+      <w:r>
+        <w:rPr>
+          <w:rFonts w:ascii="Calibri" w:hAnsi="Calibri" w:cs="Calibri"/>
+        </w:rPr>
+        <w:t>en relación con la</w:t>
+      </w:r>
+      <w:r>
+        <w:rPr>
+          <w:rFonts w:ascii="Calibri" w:hAnsi="Calibri" w:cs="Calibri"/>
+        </w:rPr>
+        <w:t xml:space="preserve"> clase </w:t>
+      </w:r>
+      <w:r>
+        <w:rPr>
+          <w:rFonts w:ascii="Calibri" w:hAnsi="Calibri" w:cs="Calibri"/>
+        </w:rPr>
+        <w:t>q</w:t>
+      </w:r>
+      <w:r>
+        <w:rPr>
+          <w:rFonts w:ascii="Calibri" w:hAnsi="Calibri" w:cs="Calibri"/>
+        </w:rPr>
+        <w:t>ue representan</w:t>
+      </w:r>
+      <w:r>
+        <w:rPr>
+          <w:rFonts w:ascii="Calibri" w:hAnsi="Calibri" w:cs="Calibri"/>
+        </w:rPr>
+        <w:t>, presentándose de una forma más modular con una responsabilidad específica</w:t>
+      </w:r>
+      <w:r>
+        <w:rPr>
+          <w:rFonts w:ascii="Calibri" w:hAnsi="Calibri" w:cs="Calibri"/>
+        </w:rPr>
+        <w:t>.</w:t>
+      </w:r>
+      <w:r>
+        <w:rPr>
+          <w:rFonts w:ascii="Calibri" w:hAnsi="Calibri" w:cs="Calibri"/>
+        </w:rPr>
+        <w:t xml:space="preserve"> Estos managers pueden interactuar entre sí en caso de necesitarlo, y no se deben instanciar ya que se manejan con métodos estáticos.</w:t>
+      </w:r>
+    </w:p>
+    <w:p>
+      <w:pPr>
+        <w:pStyle w:val="Ttulo4"/>
+      </w:pPr>
+      <w:r>
+        <w:t>CriptomonedaManager</w:t>
+      </w:r>
+    </w:p>
+    <w:p>
+      <w:pPr>
+        <w:rPr>
+          <w:rFonts w:ascii="Calibri" w:hAnsi="Calibri" w:cs="Calibri"/>
+        </w:rPr>
+      </w:pPr>
+      <w:r>
+        <w:rPr>
+          <w:rFonts w:ascii="Calibri" w:hAnsi="Calibri" w:cs="Calibri"/>
+        </w:rPr>
+        <w:t xml:space="preserve">Contiene la lógica de </w:t>
+      </w:r>
+      <w:r>
+        <w:rPr>
+          <w:rFonts w:ascii="Calibri" w:hAnsi="Calibri" w:cs="Calibri"/>
+        </w:rPr>
+        <w:t xml:space="preserve">gestión para las criptomonedas, </w:t>
+      </w:r>
+      <w:r>
+        <w:rPr>
+          <w:rFonts w:ascii="Calibri" w:hAnsi="Calibri" w:cs="Calibri"/>
+        </w:rPr>
+        <w:t>por un lado tanto para</w:t>
+      </w:r>
+      <w:r>
+        <w:rPr>
+          <w:rFonts w:ascii="Calibri" w:hAnsi="Calibri" w:cs="Calibri"/>
+        </w:rPr>
+        <w:t xml:space="preserve"> el usuario administrador como el trader, como consultar criptomoneda (y su lógica para mostrar </w:t>
+      </w:r>
+      <w:r>
+        <w:rPr>
+          <w:rFonts w:ascii="Calibri" w:hAnsi="Calibri" w:cs="Calibri"/>
+        </w:rPr>
+        <w:lastRenderedPageBreak/>
+        <w:t>datos</w:t>
+      </w:r>
+      <w:r>
+        <w:rPr>
+          <w:rFonts w:ascii="Calibri" w:hAnsi="Calibri" w:cs="Calibri"/>
+        </w:rPr>
+        <w:t xml:space="preserve"> y buscar criptomoneda por nombre o símbolo</w:t>
+      </w:r>
+      <w:r>
+        <w:rPr>
+          <w:rFonts w:ascii="Calibri" w:hAnsi="Calibri" w:cs="Calibri"/>
+        </w:rPr>
+        <w:t xml:space="preserve">). </w:t>
+      </w:r>
+      <w:r>
+        <w:rPr>
+          <w:rFonts w:ascii="Calibri" w:hAnsi="Calibri" w:cs="Calibri"/>
+        </w:rPr>
+        <w:t xml:space="preserve"> Por otro lado solo para el usuario administrador, como la creación, modificación y eliminación de las criptomonedas individuales. </w:t>
+      </w:r>
+    </w:p>
+    <w:p>
+      <w:pPr>
+        <w:rPr>
+          <w:rFonts w:ascii="Calibri" w:hAnsi="Calibri" w:cs="Calibri"/>
+        </w:rPr>
+      </w:pPr>
+    </w:p>
+    <w:p>
+      <w:pPr>
+        <w:pStyle w:val="Ttulo4"/>
+      </w:pPr>
+      <w:r>
+        <w:t>MercadoManager</w:t>
+      </w:r>
+    </w:p>
+    <w:p>
+      <w:pPr>
+        <w:rPr>
+          <w:rFonts w:ascii="Calibri" w:hAnsi="Calibri" w:cs="Calibri"/>
+        </w:rPr>
+      </w:pPr>
+      <w:r>
+        <w:rPr>
+          <w:rFonts w:ascii="Calibri" w:hAnsi="Calibri" w:cs="Calibri"/>
+        </w:rPr>
+        <w:t>Contiene la lógica para manejo de los mercados asociados a las criptomonedas, que son modificados principalmente por el usuario trader al realizar compras o ventas. También se utilizará desde CriptomonedaManager cuando un símbolo de una criptomoneda se modifique por el administrador.</w:t>
+      </w:r>
+    </w:p>
+    <w:p>
+      <w:pPr>
+        <w:rPr>
+          <w:rFonts w:ascii="Calibri" w:hAnsi="Calibri" w:cs="Calibri"/>
+        </w:rPr>
+      </w:pPr>
+      <w:r>
+        <w:rPr>
+          <w:rFonts w:ascii="Calibri" w:hAnsi="Calibri" w:cs="Calibri"/>
+        </w:rPr>
+        <w:t>Por otro lado, posee las funciones generales para mostrar los datos del mercado, o buscar el mercado en la lista obtenida del archivo.</w:t>
+      </w:r>
+    </w:p>
+    <w:p>
+      <w:pPr>
+        <w:rPr>
+          <w:rFonts w:ascii="Calibri" w:hAnsi="Calibri" w:cs="Calibri"/>
+        </w:rPr>
+      </w:pPr>
+    </w:p>
+    <w:p>
+      <w:pPr>
+        <w:pStyle w:val="Ttulo4"/>
+      </w:pPr>
+      <w:r>
+        <w:t>UsuarioTraderManager</w:t>
+      </w:r>
+    </w:p>
+    <w:p>
+      <w:pPr>
+        <w:rPr>
+          <w:rFonts w:ascii="Calibri" w:hAnsi="Calibri" w:cs="Calibri"/>
+        </w:rPr>
+      </w:pPr>
+      <w:r>
+        <w:rPr>
+          <w:rFonts w:ascii="Calibri" w:hAnsi="Calibri" w:cs="Calibri"/>
+        </w:rPr>
+        <w:t>El usuario trader puede realizar operaciones de compra y venta, que afectaran a los archivos de mercado e histórico, pero para completar esas transacciones se requiere del usuario y su saldo actual, para modificarse según corresponda. También tiene la lógica de registro de usuario en caso de que el nombre ingresado no exista.</w:t>
+      </w:r>
+    </w:p>
+    <w:p>
+      <w:pPr>
+        <w:rPr>
+          <w:rFonts w:ascii="Calibri" w:hAnsi="Calibri" w:cs="Calibri"/>
+        </w:rPr>
+      </w:pPr>
+    </w:p>
+    <w:p>
+      <w:pPr>
+        <w:pStyle w:val="Ttulo3"/>
+      </w:pPr>
+      <w:bookmarkStart w:id="12" w:name="_Toc170166524"/>
+      <w:r>
+        <w:t>MenuPrincipal</w:t>
+      </w:r>
+      <w:bookmarkEnd w:id="12"/>
+    </w:p>
+    <w:p>
+      <w:pPr>
+        <w:rPr>
+          <w:rFonts w:ascii="Calibri" w:hAnsi="Calibri" w:cs="Calibri"/>
+        </w:rPr>
+      </w:pPr>
+      <w:r>
+        <w:rPr>
+          <w:rFonts w:ascii="Calibri" w:hAnsi="Calibri" w:cs="Calibri"/>
+        </w:rPr>
+        <w:t>La clase MenuPrincipal va a contener los menús del programa, obteniendo la elección del usuario y direccionando a la lógica correspondiente. Está relacionado principalmente a los managers mencionados</w:t>
+      </w:r>
+      <w:r>
+        <w:rPr>
+          <w:rFonts w:ascii="Calibri" w:hAnsi="Calibri" w:cs="Calibri"/>
+        </w:rPr>
+        <w:t xml:space="preserve"> para una mejor modularización del código</w:t>
+      </w:r>
+      <w:r>
+        <w:rPr>
+          <w:rFonts w:ascii="Calibri" w:hAnsi="Calibri" w:cs="Calibri"/>
+        </w:rPr>
+        <w:t>.</w:t>
+      </w:r>
+    </w:p>
+    <w:p>
+      <w:pPr>
+        <w:rPr>
+          <w:rFonts w:ascii="Calibri" w:hAnsi="Calibri" w:cs="Calibri"/>
+        </w:rPr>
+      </w:pPr>
+    </w:p>
+    <w:p>
+      <w:pPr>
+        <w:pStyle w:val="Ttulo1"/>
+      </w:pPr>
+      <w:bookmarkStart w:id="13" w:name="_Toc170166525"/>
+      <w:r>
+        <w:t>Resultados de Ejecución</w:t>
+      </w:r>
+      <w:bookmarkEnd w:id="13"/>
     </w:p>
     <w:p>
       <w:pPr>
         <w:pStyle w:val="Ttulo2"/>
       </w:pPr>
-      <w:bookmarkStart w:id="10" w:name="_Toc169993627"/>
+      <w:r>
+        <w:t>Consultar criptomoneda</w:t>
+      </w:r>
+    </w:p>
+    <w:p>
+      <w:pPr>
+        <w:jc w:val="left"/>
+        <w:rPr>
+          <w:rFonts w:ascii="Calibri" w:hAnsi="Calibri" w:cs="Calibri"/>
+        </w:rPr>
+      </w:pPr>
+    </w:p>
+    <w:p>
+      <w:pPr>
+        <w:jc w:val="left"/>
+        <w:rPr>
+          <w:rFonts w:ascii="Calibri" w:hAnsi="Calibri" w:cs="Calibri"/>
+        </w:rPr>
+      </w:pPr>
+    </w:p>
+    <w:p>
+      <w:pPr>
+        <w:pStyle w:val="Ttulo2"/>
+      </w:pPr>
+      <w:r>
+        <w:t>Consultar estado del mercado</w:t>
+      </w:r>
+    </w:p>
+    <w:p>
+      <w:pPr>
+        <w:jc w:val="left"/>
+        <w:rPr>
+          <w:rFonts w:ascii="Calibri" w:hAnsi="Calibri" w:cs="Calibri"/>
+        </w:rPr>
+      </w:pPr>
+    </w:p>
+    <w:p>
+      <w:pPr>
+        <w:jc w:val="left"/>
+        <w:rPr>
+          <w:rFonts w:ascii="Calibri" w:hAnsi="Calibri" w:cs="Calibri"/>
+        </w:rPr>
+      </w:pPr>
+    </w:p>
+    <w:p>
+      <w:pPr>
+        <w:pStyle w:val="Ttulo2"/>
+      </w:pPr>
+      <w:r>
+        <w:t>Crear criptomoneda</w:t>
+      </w:r>
+    </w:p>
+    <w:p>
+      <w:pPr>
+        <w:jc w:val="left"/>
+        <w:rPr>
+          <w:rFonts w:ascii="Calibri" w:hAnsi="Calibri" w:cs="Calibri"/>
+        </w:rPr>
+      </w:pPr>
+    </w:p>
+    <w:p>
+      <w:pPr>
+        <w:jc w:val="left"/>
+        <w:rPr>
+          <w:rFonts w:ascii="Calibri" w:hAnsi="Calibri" w:cs="Calibri"/>
+        </w:rPr>
+      </w:pPr>
+    </w:p>
+    <w:p>
+      <w:pPr>
+        <w:pStyle w:val="Ttulo2"/>
+      </w:pPr>
+      <w:r>
+        <w:t>Modificar criptomoneda</w:t>
+      </w:r>
+    </w:p>
+    <w:p>
+      <w:pPr>
+        <w:jc w:val="left"/>
+        <w:rPr>
+          <w:rFonts w:ascii="Calibri" w:hAnsi="Calibri" w:cs="Calibri"/>
+        </w:rPr>
+      </w:pPr>
+    </w:p>
+    <w:p>
+      <w:pPr>
+        <w:jc w:val="left"/>
+        <w:rPr>
+          <w:rFonts w:ascii="Calibri" w:hAnsi="Calibri" w:cs="Calibri"/>
+        </w:rPr>
+      </w:pPr>
+    </w:p>
+    <w:p>
+      <w:pPr>
+        <w:pStyle w:val="Ttulo2"/>
+      </w:pPr>
+      <w:r>
+        <w:t>Eliminar criptomoneda</w:t>
+      </w:r>
+    </w:p>
+    <w:p>
+      <w:pPr>
+        <w:jc w:val="left"/>
+        <w:rPr>
+          <w:rFonts w:ascii="Calibri" w:hAnsi="Calibri" w:cs="Calibri"/>
+        </w:rPr>
+      </w:pPr>
+    </w:p>
+    <w:p>
+      <w:pPr>
+        <w:jc w:val="left"/>
+        <w:rPr>
+          <w:rFonts w:ascii="Calibri" w:hAnsi="Calibri" w:cs="Calibri"/>
+        </w:rPr>
+      </w:pPr>
+    </w:p>
+    <w:p>
+      <w:pPr>
+        <w:pStyle w:val="Ttulo2"/>
+      </w:pPr>
+      <w:r>
+        <w:t>Compra de criptomoneda</w:t>
+      </w:r>
+    </w:p>
+    <w:p>
+      <w:pPr>
+        <w:jc w:val="left"/>
+        <w:rPr>
+          <w:rFonts w:ascii="Calibri" w:hAnsi="Calibri" w:cs="Calibri"/>
+        </w:rPr>
+      </w:pPr>
+    </w:p>
+    <w:p>
+      <w:pPr>
+        <w:jc w:val="left"/>
+        <w:rPr>
+          <w:rFonts w:ascii="Calibri" w:hAnsi="Calibri" w:cs="Calibri"/>
+        </w:rPr>
+      </w:pPr>
+    </w:p>
+    <w:p>
+      <w:pPr>
+        <w:pStyle w:val="Ttulo2"/>
+      </w:pPr>
+      <w:r>
+        <w:t>Venta de criptomoneda</w:t>
+      </w:r>
+    </w:p>
+    <w:p>
+      <w:pPr>
+        <w:jc w:val="left"/>
+        <w:rPr>
+          <w:rFonts w:ascii="Calibri" w:hAnsi="Calibri" w:cs="Calibri"/>
+        </w:rPr>
+      </w:pPr>
+    </w:p>
+    <w:p>
+      <w:pPr>
+        <w:jc w:val="left"/>
+        <w:rPr>
+          <w:rFonts w:ascii="Calibri" w:hAnsi="Calibri" w:cs="Calibri"/>
+        </w:rPr>
+      </w:pPr>
+    </w:p>
+    <w:p>
+      <w:pPr>
+        <w:pStyle w:val="Ttulo2"/>
+      </w:pPr>
+      <w:r>
+        <w:t>Recomendar criptomoneda</w:t>
+      </w:r>
+    </w:p>
+    <w:p>
+      <w:pPr>
+        <w:jc w:val="left"/>
+        <w:rPr>
+          <w:rFonts w:ascii="Calibri" w:hAnsi="Calibri" w:cs="Calibri"/>
+        </w:rPr>
+      </w:pPr>
+    </w:p>
+    <w:p>
+      <w:pPr>
+        <w:jc w:val="left"/>
+        <w:rPr>
+          <w:rFonts w:ascii="Calibri" w:hAnsi="Calibri" w:cs="Calibri"/>
+        </w:rPr>
+      </w:pPr>
+    </w:p>
+    <w:p>
+      <w:pPr>
+        <w:pStyle w:val="Ttulo2"/>
+      </w:pPr>
+      <w:r>
+        <w:t>Visualizar histórico de transacciones</w:t>
+      </w:r>
+    </w:p>
+    <w:p>
+      <w:pPr>
+        <w:jc w:val="left"/>
+        <w:rPr>
+          <w:rFonts w:ascii="Calibri" w:hAnsi="Calibri" w:cs="Calibri"/>
+        </w:rPr>
+      </w:pPr>
+    </w:p>
+    <w:p>
+      <w:pPr>
+        <w:jc w:val="left"/>
+        <w:rPr>
+          <w:rFonts w:ascii="Calibri" w:hAnsi="Calibri" w:cs="Calibri"/>
+        </w:rPr>
+      </w:pPr>
+    </w:p>
+    <w:p>
+      <w:pPr>
+        <w:jc w:val="left"/>
+        <w:rPr>
+          <w:rFonts w:ascii="Calibri" w:hAnsi="Calibri" w:cs="Calibri"/>
+        </w:rPr>
+      </w:pPr>
+    </w:p>
+    <w:p>
+      <w:pPr>
+        <w:jc w:val="left"/>
+        <w:rPr>
+          <w:rFonts w:ascii="Calibri" w:hAnsi="Calibri" w:cs="Calibri"/>
+        </w:rPr>
+      </w:pPr>
+      <w:r>
+        <w:rPr>
+          <w:rFonts w:ascii="Calibri" w:hAnsi="Calibri" w:cs="Calibri"/>
+        </w:rPr>
+        <w:br w:type="page"/>
+      </w:r>
+    </w:p>
+    <w:p>
+      <w:pPr>
+        <w:pStyle w:val="Ttulo1"/>
+      </w:pPr>
+      <w:bookmarkStart w:id="14" w:name="_Toc170166526"/>
+      <w:r>
+        <w:lastRenderedPageBreak/>
+        <w:t>Conclusión</w:t>
+      </w:r>
+      <w:bookmarkEnd w:id="14"/>
+    </w:p>
+    <w:p>
+      <w:pPr>
+        <w:rPr>
+          <w:rFonts w:ascii="Calibri" w:hAnsi="Calibri" w:cs="Calibri"/>
+          <w:lang w:val="en-US"/>
+        </w:rPr>
+      </w:pPr>
+      <w:r>
+        <w:rPr>
+          <w:rFonts w:ascii="Calibri" w:hAnsi="Calibri" w:cs="Calibri"/>
+          <w:lang w:val="en-US"/>
+        </w:rPr>
+        <w:t>En est</w:t>
+      </w:r>
+      <w:r>
+        <w:rPr>
+          <w:rFonts w:ascii="Calibri" w:hAnsi="Calibri" w:cs="Calibri"/>
+          <w:lang w:val="en-US"/>
+        </w:rPr>
+        <w:t>e informe</w:t>
+      </w:r>
+      <w:r>
+        <w:rPr>
+          <w:rFonts w:ascii="Calibri" w:hAnsi="Calibri" w:cs="Calibri"/>
+          <w:lang w:val="en-US"/>
+        </w:rPr>
+        <w:t>,</w:t>
+      </w:r>
+    </w:p>
+    <w:p>
+      <w:pPr>
+        <w:rPr>
+          <w:rFonts w:ascii="Calibri" w:hAnsi="Calibri" w:cs="Calibri"/>
+          <w:lang w:val="en-US"/>
+        </w:rPr>
+      </w:pPr>
+    </w:p>
+    <w:p>
+      <w:pPr>
+        <w:rPr>
+          <w:rFonts w:ascii="Calibri" w:hAnsi="Calibri" w:cs="Calibri"/>
+          <w:lang w:val="en-US"/>
+        </w:rPr>
+      </w:pPr>
+    </w:p>
+    <w:p>
+      <w:pPr>
+        <w:rPr>
+          <w:rFonts w:ascii="Calibri" w:hAnsi="Calibri" w:cs="Calibri"/>
+          <w:lang w:val="en-US"/>
+        </w:rPr>
+      </w:pPr>
+    </w:p>
+    <w:p>
+      <w:pPr>
+        <w:rPr>
+          <w:rFonts w:ascii="Calibri" w:hAnsi="Calibri" w:cs="Calibri"/>
+          <w:lang w:val="en-US"/>
+        </w:rPr>
+      </w:pPr>
+    </w:p>
+    <w:p>
+      <w:pPr>
+        <w:pStyle w:val="Ttulo1"/>
+      </w:pPr>
+      <w:bookmarkStart w:id="15" w:name="_Toc170166527"/>
       <w:r>
         <w:t>Enlace al código fuente</w:t>
       </w:r>
-      <w:bookmarkEnd w:id="10"/>
+      <w:bookmarkEnd w:id="15"/>
     </w:p>
     <w:p>
       <w:pPr>
@@ -1945,281 +2904,108 @@
       <w:pPr>
         <w:rPr>
           <w:rFonts w:ascii="Calibri" w:hAnsi="Calibri" w:cs="Calibri"/>
-        </w:rPr>
-      </w:pPr>
-    </w:p>
-    <w:p>
-      <w:pPr>
-        <w:rPr>
-          <w:rFonts w:ascii="Calibri" w:hAnsi="Calibri" w:cs="Calibri"/>
-        </w:rPr>
-      </w:pPr>
-    </w:p>
-    <w:p>
-      <w:pPr>
-        <w:jc w:val="left"/>
-        <w:rPr>
-          <w:rFonts w:ascii="Calibri" w:hAnsi="Calibri" w:cs="Calibri"/>
-        </w:rPr>
-      </w:pPr>
-      <w:r>
-        <w:rPr>
-          <w:rFonts w:ascii="Calibri" w:hAnsi="Calibri" w:cs="Calibri"/>
-        </w:rPr>
-        <w:br w:type="page"/>
-      </w:r>
+          <w:lang w:val="en-US"/>
+        </w:rPr>
+      </w:pPr>
     </w:p>
     <w:p>
       <w:pPr>
         <w:pStyle w:val="Ttulo1"/>
-      </w:pPr>
-      <w:bookmarkStart w:id="11" w:name="_Toc169993628"/>
-      <w:r>
-        <w:lastRenderedPageBreak/>
-        <w:t>Conclusión</w:t>
-      </w:r>
-      <w:bookmarkEnd w:id="11"/>
-    </w:p>
-    <w:p>
-      <w:pPr>
-        <w:rPr>
-          <w:rFonts w:ascii="Calibri" w:hAnsi="Calibri" w:cs="Calibri"/>
-        </w:rPr>
-      </w:pPr>
-      <w:r>
-        <w:rPr>
-          <w:rFonts w:ascii="Calibri" w:hAnsi="Calibri" w:cs="Calibri"/>
-        </w:rPr>
-        <w:t>En est</w:t>
-      </w:r>
-      <w:r>
-        <w:rPr>
-          <w:rFonts w:ascii="Calibri" w:hAnsi="Calibri" w:cs="Calibri"/>
-        </w:rPr>
-        <w:t>e informe</w:t>
-      </w:r>
-      <w:r>
-        <w:rPr>
-          <w:rFonts w:ascii="Calibri" w:hAnsi="Calibri" w:cs="Calibri"/>
-        </w:rPr>
-        <w:t>,</w:t>
-      </w:r>
-    </w:p>
-    <w:p>
-      <w:pPr>
-        <w:rPr>
-          <w:rFonts w:ascii="Calibri" w:hAnsi="Calibri" w:cs="Calibri"/>
-        </w:rPr>
-      </w:pPr>
-    </w:p>
-    <w:p>
-      <w:pPr>
-        <w:pStyle w:val="Ttulo1"/>
-      </w:pPr>
-      <w:bookmarkStart w:id="12" w:name="_Toc169993629"/>
-      <w:r>
+        <w:rPr>
+          <w:lang w:val="en-US"/>
+        </w:rPr>
+      </w:pPr>
+      <w:bookmarkStart w:id="16" w:name="_Toc170166528"/>
+      <w:r>
+        <w:rPr>
+          <w:lang w:val="en-US"/>
+        </w:rPr>
         <w:t>Referencias</w:t>
       </w:r>
-      <w:bookmarkEnd w:id="12"/>
+      <w:bookmarkEnd w:id="16"/>
     </w:p>
     <w:p>
       <w:pPr>
         <w:pStyle w:val="Sinespaciado"/>
-        <w:rPr>
-          <w:lang w:val="es"/>
-        </w:rPr>
-      </w:pPr>
-      <w:r>
-        <w:rPr>
-          <w:lang w:val="es"/>
-        </w:rPr>
-        <w:t xml:space="preserve">Trail: </w:t>
-      </w:r>
-      <w:proofErr w:type="spellStart"/>
-      <w:r>
-        <w:rPr>
-          <w:lang w:val="es"/>
-        </w:rPr>
-        <w:t>Learning</w:t>
-      </w:r>
-      <w:proofErr w:type="spellEnd"/>
-      <w:r>
-        <w:rPr>
-          <w:lang w:val="es"/>
-        </w:rPr>
-        <w:t xml:space="preserve"> </w:t>
-      </w:r>
-      <w:proofErr w:type="spellStart"/>
-      <w:r>
-        <w:rPr>
-          <w:lang w:val="es"/>
-        </w:rPr>
-        <w:t>the</w:t>
-      </w:r>
-      <w:proofErr w:type="spellEnd"/>
-      <w:r>
-        <w:rPr>
-          <w:lang w:val="es"/>
-        </w:rPr>
-        <w:t xml:space="preserve"> Java </w:t>
-      </w:r>
-      <w:proofErr w:type="spellStart"/>
-      <w:r>
-        <w:rPr>
-          <w:lang w:val="es"/>
-        </w:rPr>
-        <w:t>Language</w:t>
-      </w:r>
-      <w:proofErr w:type="spellEnd"/>
-      <w:r>
-        <w:rPr>
-          <w:lang w:val="es"/>
-        </w:rPr>
-        <w:t xml:space="preserve"> (</w:t>
-      </w:r>
-      <w:proofErr w:type="spellStart"/>
-      <w:r>
-        <w:rPr>
-          <w:lang w:val="es"/>
-        </w:rPr>
-        <w:t>The</w:t>
-      </w:r>
-      <w:proofErr w:type="spellEnd"/>
-      <w:r>
-        <w:rPr>
-          <w:lang w:val="es"/>
-        </w:rPr>
-        <w:t xml:space="preserve"> </w:t>
-      </w:r>
-      <w:proofErr w:type="spellStart"/>
-      <w:r>
-        <w:rPr>
-          <w:lang w:val="es"/>
-        </w:rPr>
-        <w:t>JavaTM</w:t>
-      </w:r>
-      <w:proofErr w:type="spellEnd"/>
-      <w:r>
-        <w:rPr>
-          <w:lang w:val="es"/>
-        </w:rPr>
-        <w:t xml:space="preserve"> </w:t>
-      </w:r>
-      <w:proofErr w:type="spellStart"/>
-      <w:r>
-        <w:rPr>
-          <w:lang w:val="es"/>
-        </w:rPr>
-        <w:t>Tutorials</w:t>
-      </w:r>
-      <w:proofErr w:type="spellEnd"/>
-      <w:r>
-        <w:rPr>
-          <w:lang w:val="es"/>
-        </w:rPr>
-        <w:t xml:space="preserve">). (s. f.). </w:t>
+        <w:spacing w:line="276" w:lineRule="auto"/>
+        <w:rPr>
+          <w:lang w:val="en-US"/>
+        </w:rPr>
+      </w:pPr>
+      <w:r>
+        <w:rPr>
+          <w:i/>
+          <w:iCs/>
+          <w:lang w:val="en-US"/>
+        </w:rPr>
+        <w:t>Singleton</w:t>
+      </w:r>
+      <w:r>
+        <w:rPr>
+          <w:lang w:val="en-US"/>
+        </w:rPr>
+        <w:t xml:space="preserve">. (s. f.). </w:t>
       </w:r>
       <w:hyperlink r:id="rId12" w:history="1">
-        <w:r>
-          <w:rPr>
-            <w:rStyle w:val="Hipervnculo"/>
-            <w:lang w:val="es"/>
-          </w:rPr>
-          <w:t>https://docs.oracle.com/javase/tutorial/java/index.html</w:t>
-        </w:r>
-      </w:hyperlink>
-    </w:p>
-    <w:p>
-      <w:pPr>
-        <w:rPr>
-          <w:lang w:val="en-US"/>
-        </w:rPr>
-      </w:pPr>
-    </w:p>
-    <w:p>
-      <w:pPr>
-        <w:pStyle w:val="Sinespaciado"/>
-        <w:rPr>
-          <w:lang w:val="en-US"/>
-        </w:rPr>
-      </w:pPr>
-      <w:proofErr w:type="spellStart"/>
-      <w:r>
-        <w:rPr>
-          <w:lang w:val="en-US"/>
-        </w:rPr>
-        <w:t>CoinMarketCap</w:t>
-      </w:r>
-      <w:proofErr w:type="spellEnd"/>
-      <w:r>
-        <w:rPr>
-          <w:lang w:val="en-US"/>
-        </w:rPr>
-        <w:t xml:space="preserve"> (2024). </w:t>
-      </w:r>
-      <w:proofErr w:type="spellStart"/>
-      <w:r>
-        <w:rPr>
-          <w:lang w:val="en-US"/>
-        </w:rPr>
-        <w:t>Criptomonedas</w:t>
-      </w:r>
-      <w:proofErr w:type="spellEnd"/>
-      <w:r>
-        <w:rPr>
-          <w:lang w:val="en-US"/>
-        </w:rPr>
-        <w:t xml:space="preserve"> </w:t>
-      </w:r>
-      <w:proofErr w:type="spellStart"/>
-      <w:r>
-        <w:rPr>
-          <w:lang w:val="en-US"/>
-        </w:rPr>
-        <w:t>por</w:t>
-      </w:r>
-      <w:proofErr w:type="spellEnd"/>
-      <w:r>
-        <w:rPr>
-          <w:lang w:val="en-US"/>
-        </w:rPr>
-        <w:t xml:space="preserve"> </w:t>
-      </w:r>
-      <w:proofErr w:type="spellStart"/>
-      <w:r>
-        <w:rPr>
-          <w:lang w:val="en-US"/>
-        </w:rPr>
-        <w:t>capitalización</w:t>
-      </w:r>
-      <w:proofErr w:type="spellEnd"/>
-      <w:r>
-        <w:rPr>
-          <w:lang w:val="en-US"/>
-        </w:rPr>
-        <w:t xml:space="preserve"> de mercado. </w:t>
-      </w:r>
-      <w:hyperlink r:id="rId13" w:history="1">
         <w:r>
           <w:rPr>
             <w:rStyle w:val="Hipervnculo"/>
             <w:lang w:val="en-US"/>
           </w:rPr>
-          <w:t>https://</w:t>
+          <w:t>https://refactoring.guru/es/design-patterns/singleton</w:t>
         </w:r>
+      </w:hyperlink>
+    </w:p>
+    <w:p>
+      <w:pPr>
+        <w:pStyle w:val="Sinespaciado"/>
+        <w:spacing w:line="276" w:lineRule="auto"/>
+        <w:rPr>
+          <w:lang w:val="en-US"/>
+        </w:rPr>
+      </w:pPr>
+    </w:p>
+    <w:p>
+      <w:pPr>
+        <w:pStyle w:val="Sinespaciado"/>
+        <w:rPr>
+          <w:rStyle w:val="url"/>
+          <w:rFonts w:eastAsiaTheme="majorEastAsia"/>
+        </w:rPr>
+      </w:pPr>
+      <w:r>
+        <w:t xml:space="preserve">CoinMarketCap. (s. f.). </w:t>
+      </w:r>
+      <w:r>
+        <w:rPr>
+          <w:i/>
+          <w:iCs/>
+        </w:rPr>
+        <w:t>Precios, gráficos y capitalizaciones de mercado de</w:t>
+      </w:r>
+      <w:r>
+        <w:rPr>
+          <w:i/>
+          <w:iCs/>
+        </w:rPr>
+        <w:t xml:space="preserve"> </w:t>
+      </w:r>
+      <w:r>
+        <w:rPr>
+          <w:i/>
+          <w:iCs/>
+        </w:rPr>
+        <w:t>criptomonedas</w:t>
+      </w:r>
+      <w:r>
+        <w:t xml:space="preserve">. </w:t>
+      </w:r>
+      <w:hyperlink r:id="rId13" w:history="1">
         <w:r>
           <w:rPr>
             <w:rStyle w:val="Hipervnculo"/>
-            <w:lang w:val="en-US"/>
           </w:rPr>
-          <w:t>c</w:t>
-        </w:r>
-        <w:r>
-          <w:rPr>
-            <w:rStyle w:val="Hipervnculo"/>
-            <w:lang w:val="en-US"/>
-          </w:rPr>
-          <w:t>oinmarketcap.com/es/</w:t>
+          <w:t>https://coinmarketcap.com/es/</w:t>
         </w:r>
       </w:hyperlink>
     </w:p>
@@ -6789,7 +7575,6 @@
     <w:next w:val="Normal"/>
     <w:link w:val="Ttulo4Car"/>
     <w:uiPriority w:val="9"/>
-    <w:semiHidden/>
     <w:unhideWhenUsed/>
     <w:qFormat/>
     <w:rsid w:val="0019132A"/>
@@ -6987,7 +7772,6 @@
     <w:basedOn w:val="Fuentedeprrafopredeter"/>
     <w:link w:val="Ttulo4"/>
     <w:uiPriority w:val="9"/>
-    <w:semiHidden/>
     <w:rsid w:val="0019132A"/>
     <w:rPr>
       <w:rFonts w:eastAsiaTheme="majorEastAsia" w:cstheme="majorBidi"/>
@@ -7397,6 +8181,30 @@
       <w:u w:val="single"/>
     </w:rPr>
   </w:style>
+  <w:style w:type="paragraph" w:styleId="NormalWeb">
+    <w:name w:val="Normal (Web)"/>
+    <w:basedOn w:val="Normal"/>
+    <w:uiPriority w:val="99"/>
+    <w:semiHidden/>
+    <w:unhideWhenUsed/>
+    <w:rsid w:val="003937CB"/>
+    <w:pPr>
+      <w:spacing w:before="100" w:beforeAutospacing="1" w:after="100" w:afterAutospacing="1" w:line="240" w:lineRule="auto"/>
+      <w:jc w:val="left"/>
+    </w:pPr>
+    <w:rPr>
+      <w:rFonts w:ascii="Times New Roman" w:eastAsia="Times New Roman" w:hAnsi="Times New Roman" w:cs="Times New Roman"/>
+      <w:kern w:val="0"/>
+      <w:szCs w:val="24"/>
+      <w:lang w:eastAsia="es-AR"/>
+      <w14:ligatures w14:val="none"/>
+    </w:rPr>
+  </w:style>
+  <w:style w:type="character" w:customStyle="1" w:styleId="url">
+    <w:name w:val="url"/>
+    <w:basedOn w:val="Fuentedeprrafopredeter"/>
+    <w:rsid w:val="003937CB"/>
+  </w:style>
 </w:styles>
 </file>
 

</xml_diff>